<commit_message>
Added web, AI, and developer notes
</commit_message>
<xml_diff>
--- a/Artificial Intelligence/Machine Learning/Coursera Notes.docx
+++ b/Artificial Intelligence/Machine Learning/Coursera Notes.docx
@@ -706,25 +706,7 @@
           <w:sz w:val="24"/>
           <w:szCs w:val="24"/>
         </w:rPr>
-        <w:t xml:space="preserve">r, quadratic, </w:t>
-      </w:r>
-      <w:proofErr w:type="spellStart"/>
-      <w:r>
-        <w:rPr>
-          <w:rFonts w:ascii="Times New Roman" w:hAnsi="Times New Roman" w:cs="Times New Roman"/>
-          <w:sz w:val="24"/>
-          <w:szCs w:val="24"/>
-        </w:rPr>
-        <w:t>etc</w:t>
-      </w:r>
-      <w:proofErr w:type="spellEnd"/>
-      <w:r>
-        <w:rPr>
-          <w:rFonts w:ascii="Times New Roman" w:hAnsi="Times New Roman" w:cs="Times New Roman"/>
-          <w:sz w:val="24"/>
-          <w:szCs w:val="24"/>
-        </w:rPr>
-        <w:t xml:space="preserve">) to a data set </w:t>
+        <w:t xml:space="preserve">r, quadratic, etc) to a data set </w:t>
       </w:r>
       <w:r>
         <w:rPr>
@@ -886,6 +868,7 @@
           <w:sz w:val="24"/>
           <w:szCs w:val="24"/>
         </w:rPr>
+        <w:lastRenderedPageBreak/>
         <w:t xml:space="preserve">An example may consist of more than just one </w:t>
       </w:r>
       <w:r>
@@ -902,7 +885,25 @@
           <w:sz w:val="24"/>
           <w:szCs w:val="24"/>
         </w:rPr>
-        <w:t xml:space="preserve"> (e.g. age and tumor size)</w:t>
+        <w:t xml:space="preserve"> (e.g. age and tumor size</w:t>
+      </w:r>
+      <w:r>
+        <w:rPr>
+          <w:rFonts w:ascii="Times New Roman" w:hAnsi="Times New Roman" w:cs="Times New Roman"/>
+          <w:sz w:val="24"/>
+          <w:szCs w:val="24"/>
+        </w:rPr>
+        <w:t xml:space="preserve"> for predicting whether the cancer is malignant</w:t>
+      </w:r>
+      <w:bookmarkStart w:id="0" w:name="_GoBack"/>
+      <w:bookmarkEnd w:id="0"/>
+      <w:r>
+        <w:rPr>
+          <w:rFonts w:ascii="Times New Roman" w:hAnsi="Times New Roman" w:cs="Times New Roman"/>
+          <w:sz w:val="24"/>
+          <w:szCs w:val="24"/>
+        </w:rPr>
+        <w:t>)</w:t>
       </w:r>
     </w:p>
     <w:p>
@@ -925,7 +926,6 @@
           <w:sz w:val="24"/>
           <w:szCs w:val="24"/>
         </w:rPr>
-        <w:lastRenderedPageBreak/>
         <w:t xml:space="preserve">Sometimes you want an infinite number of features (i.e. attributes). </w:t>
       </w:r>
     </w:p>
@@ -1436,23 +1436,13 @@
           <w:szCs w:val="24"/>
         </w:rPr>
       </w:pPr>
-      <w:proofErr w:type="gramStart"/>
-      <w:r>
-        <w:rPr>
-          <w:rFonts w:ascii="Times New Roman" w:hAnsi="Times New Roman" w:cs="Times New Roman"/>
-          <w:sz w:val="24"/>
-          <w:szCs w:val="24"/>
-        </w:rPr>
-        <w:t>x’s</w:t>
-      </w:r>
-      <w:proofErr w:type="gramEnd"/>
-      <w:r>
-        <w:rPr>
-          <w:rFonts w:ascii="Times New Roman" w:hAnsi="Times New Roman" w:cs="Times New Roman"/>
-          <w:sz w:val="24"/>
-          <w:szCs w:val="24"/>
-        </w:rPr>
-        <w:t xml:space="preserve"> = “input” variable/features</w:t>
+      <w:r>
+        <w:rPr>
+          <w:rFonts w:ascii="Times New Roman" w:hAnsi="Times New Roman" w:cs="Times New Roman"/>
+          <w:sz w:val="24"/>
+          <w:szCs w:val="24"/>
+        </w:rPr>
+        <w:t>x’s = “input” variable/features</w:t>
       </w:r>
       <w:r>
         <w:rPr>
@@ -1477,23 +1467,13 @@
           <w:szCs w:val="24"/>
         </w:rPr>
       </w:pPr>
-      <w:proofErr w:type="gramStart"/>
-      <w:r>
-        <w:rPr>
-          <w:rFonts w:ascii="Times New Roman" w:hAnsi="Times New Roman" w:cs="Times New Roman"/>
-          <w:sz w:val="24"/>
-          <w:szCs w:val="24"/>
-        </w:rPr>
-        <w:t>y’s</w:t>
-      </w:r>
-      <w:proofErr w:type="gramEnd"/>
-      <w:r>
-        <w:rPr>
-          <w:rFonts w:ascii="Times New Roman" w:hAnsi="Times New Roman" w:cs="Times New Roman"/>
-          <w:sz w:val="24"/>
-          <w:szCs w:val="24"/>
-        </w:rPr>
-        <w:t xml:space="preserve"> = “output” variable/“target” variable</w:t>
+      <w:r>
+        <w:rPr>
+          <w:rFonts w:ascii="Times New Roman" w:hAnsi="Times New Roman" w:cs="Times New Roman"/>
+          <w:sz w:val="24"/>
+          <w:szCs w:val="24"/>
+        </w:rPr>
+        <w:t>y’s = “output” variable/“target” variable</w:t>
       </w:r>
       <w:r>
         <w:rPr>
@@ -1524,25 +1504,7 @@
           <w:sz w:val="24"/>
           <w:szCs w:val="24"/>
         </w:rPr>
-        <w:t>(</w:t>
-      </w:r>
-      <w:proofErr w:type="gramStart"/>
-      <w:r>
-        <w:rPr>
-          <w:rFonts w:ascii="Times New Roman" w:hAnsi="Times New Roman" w:cs="Times New Roman"/>
-          <w:sz w:val="24"/>
-          <w:szCs w:val="24"/>
-        </w:rPr>
-        <w:t>x</w:t>
-      </w:r>
-      <w:proofErr w:type="gramEnd"/>
-      <w:r>
-        <w:rPr>
-          <w:rFonts w:ascii="Times New Roman" w:hAnsi="Times New Roman" w:cs="Times New Roman"/>
-          <w:sz w:val="24"/>
-          <w:szCs w:val="24"/>
-        </w:rPr>
-        <w:t>, y) is a single traini</w:t>
+        <w:t>(x, y) is a single traini</w:t>
       </w:r>
       <w:r>
         <w:rPr>
@@ -1573,16 +1535,7 @@
           <w:sz w:val="24"/>
           <w:szCs w:val="24"/>
         </w:rPr>
-        <w:t>(</w:t>
-      </w:r>
-      <w:proofErr w:type="gramStart"/>
-      <w:r>
-        <w:rPr>
-          <w:rFonts w:ascii="Times New Roman" w:hAnsi="Times New Roman" w:cs="Times New Roman"/>
-          <w:sz w:val="24"/>
-          <w:szCs w:val="24"/>
-        </w:rPr>
-        <w:t>x</w:t>
+        <w:t>(x</w:t>
       </w:r>
       <w:r>
         <w:rPr>
@@ -1591,10 +1544,16 @@
           <w:szCs w:val="24"/>
           <w:vertAlign w:val="superscript"/>
         </w:rPr>
-        <w:t>(</w:t>
-      </w:r>
-      <w:proofErr w:type="spellStart"/>
-      <w:proofErr w:type="gramEnd"/>
+        <w:t>(i)</w:t>
+      </w:r>
+      <w:r>
+        <w:rPr>
+          <w:rFonts w:ascii="Times New Roman" w:hAnsi="Times New Roman" w:cs="Times New Roman"/>
+          <w:sz w:val="24"/>
+          <w:szCs w:val="24"/>
+        </w:rPr>
+        <w:t>, y</w:t>
+      </w:r>
       <w:r>
         <w:rPr>
           <w:rFonts w:ascii="Times New Roman" w:hAnsi="Times New Roman" w:cs="Times New Roman"/>
@@ -1602,9 +1561,16 @@
           <w:szCs w:val="24"/>
           <w:vertAlign w:val="superscript"/>
         </w:rPr>
-        <w:t>i</w:t>
-      </w:r>
-      <w:proofErr w:type="spellEnd"/>
+        <w:t>(i)</w:t>
+      </w:r>
+      <w:r>
+        <w:rPr>
+          <w:rFonts w:ascii="Times New Roman" w:hAnsi="Times New Roman" w:cs="Times New Roman"/>
+          <w:sz w:val="24"/>
+          <w:szCs w:val="24"/>
+        </w:rPr>
+        <w:t>) is the i</w:t>
+      </w:r>
       <w:r>
         <w:rPr>
           <w:rFonts w:ascii="Times New Roman" w:hAnsi="Times New Roman" w:cs="Times New Roman"/>
@@ -1612,72 +1578,8 @@
           <w:szCs w:val="24"/>
           <w:vertAlign w:val="superscript"/>
         </w:rPr>
-        <w:t>)</w:t>
-      </w:r>
-      <w:r>
-        <w:rPr>
-          <w:rFonts w:ascii="Times New Roman" w:hAnsi="Times New Roman" w:cs="Times New Roman"/>
-          <w:sz w:val="24"/>
-          <w:szCs w:val="24"/>
-        </w:rPr>
-        <w:t>, y</w:t>
-      </w:r>
-      <w:r>
-        <w:rPr>
-          <w:rFonts w:ascii="Times New Roman" w:hAnsi="Times New Roman" w:cs="Times New Roman"/>
-          <w:sz w:val="24"/>
-          <w:szCs w:val="24"/>
-          <w:vertAlign w:val="superscript"/>
-        </w:rPr>
-        <w:t>(</w:t>
-      </w:r>
-      <w:proofErr w:type="spellStart"/>
-      <w:r>
-        <w:rPr>
-          <w:rFonts w:ascii="Times New Roman" w:hAnsi="Times New Roman" w:cs="Times New Roman"/>
-          <w:sz w:val="24"/>
-          <w:szCs w:val="24"/>
-          <w:vertAlign w:val="superscript"/>
-        </w:rPr>
-        <w:t>i</w:t>
-      </w:r>
-      <w:proofErr w:type="spellEnd"/>
-      <w:r>
-        <w:rPr>
-          <w:rFonts w:ascii="Times New Roman" w:hAnsi="Times New Roman" w:cs="Times New Roman"/>
-          <w:sz w:val="24"/>
-          <w:szCs w:val="24"/>
-          <w:vertAlign w:val="superscript"/>
-        </w:rPr>
-        <w:t>)</w:t>
-      </w:r>
-      <w:r>
-        <w:rPr>
-          <w:rFonts w:ascii="Times New Roman" w:hAnsi="Times New Roman" w:cs="Times New Roman"/>
-          <w:sz w:val="24"/>
-          <w:szCs w:val="24"/>
-        </w:rPr>
-        <w:t xml:space="preserve">) is the </w:t>
-      </w:r>
-      <w:proofErr w:type="spellStart"/>
-      <w:r>
-        <w:rPr>
-          <w:rFonts w:ascii="Times New Roman" w:hAnsi="Times New Roman" w:cs="Times New Roman"/>
-          <w:sz w:val="24"/>
-          <w:szCs w:val="24"/>
-        </w:rPr>
-        <w:t>i</w:t>
-      </w:r>
-      <w:r>
-        <w:rPr>
-          <w:rFonts w:ascii="Times New Roman" w:hAnsi="Times New Roman" w:cs="Times New Roman"/>
-          <w:sz w:val="24"/>
-          <w:szCs w:val="24"/>
-          <w:vertAlign w:val="superscript"/>
-        </w:rPr>
         <w:t>th</w:t>
       </w:r>
-      <w:proofErr w:type="spellEnd"/>
       <w:r>
         <w:rPr>
           <w:rFonts w:ascii="Times New Roman" w:hAnsi="Times New Roman" w:cs="Times New Roman"/>
@@ -1931,18 +1833,8 @@
           <w:sz w:val="24"/>
           <w:szCs w:val="24"/>
         </w:rPr>
-        <w:t>. Shorthand</w:t>
-      </w:r>
-      <w:proofErr w:type="gramStart"/>
-      <w:r>
-        <w:rPr>
-          <w:rFonts w:ascii="Times New Roman" w:eastAsiaTheme="minorEastAsia" w:hAnsi="Times New Roman" w:cs="Times New Roman"/>
-          <w:sz w:val="24"/>
-          <w:szCs w:val="24"/>
-        </w:rPr>
-        <w:t xml:space="preserve">: </w:t>
-      </w:r>
-      <w:proofErr w:type="gramEnd"/>
+        <w:t xml:space="preserve">. Shorthand: </w:t>
+      </w:r>
       <m:oMath>
         <m:r>
           <w:rPr>
@@ -2027,8 +1919,6 @@
           <w:szCs w:val="24"/>
         </w:rPr>
       </w:pPr>
-      <w:bookmarkStart w:id="0" w:name="_GoBack"/>
-      <w:bookmarkEnd w:id="0"/>
     </w:p>
     <w:sectPr>
       <w:pgSz w:w="12240" w:h="15840"/>

</xml_diff>